<commit_message>
Estandarización de informes 2
</commit_message>
<xml_diff>
--- a/Informes/#1.docx
+++ b/Informes/#1.docx
@@ -14486,9 +14486,41 @@
     <w:p>
       <w:pPr>
         <w:rPr>
+          <w:rFonts w:ascii="Open Sans Light" w:hAnsi="Open Sans Light" w:cs="Open Sans Light"/>
+          <w:sz w:val="24"/>
+          <w:szCs w:val="24"/>
+          <w:lang w:val="es-AR" w:eastAsia="es-AR"/>
+        </w:rPr>
+      </w:pPr>
+    </w:p>
+    <w:p>
+      <w:pPr>
+        <w:ind w:left="0"/>
+        <w:rPr>
+          <w:rFonts w:ascii="Open Sans Light" w:hAnsi="Open Sans Light" w:cs="Open Sans Light"/>
+          <w:sz w:val="24"/>
+          <w:szCs w:val="24"/>
+          <w:lang w:val="es-AR" w:eastAsia="es-AR"/>
+        </w:rPr>
+      </w:pPr>
+      <w:r>
+        <w:rPr>
+          <w:rFonts w:ascii="Open Sans Light" w:hAnsi="Open Sans Light" w:cs="Open Sans Light"/>
+          <w:sz w:val="24"/>
+          <w:szCs w:val="24"/>
+          <w:lang w:val="es-AR" w:eastAsia="es-AR"/>
+        </w:rPr>
+        <w:t>Listado de tareas atrasadas considerando fechas establecidas en la línea base:</w:t>
+      </w:r>
+    </w:p>
+    <w:p>
+      <w:pPr>
+        <w:rPr>
           <w:lang w:val="es-AR"/>
         </w:rPr>
       </w:pPr>
+      <w:bookmarkStart w:id="4" w:name="_GoBack"/>
+      <w:bookmarkEnd w:id="4"/>
     </w:p>
     <w:tbl>
       <w:tblPr>
@@ -15016,11 +15048,11 @@
       <w:pPr>
         <w:pStyle w:val="Subtitle"/>
       </w:pPr>
-      <w:bookmarkStart w:id="4" w:name="_Toc374728091"/>
+      <w:bookmarkStart w:id="5" w:name="_Toc374728091"/>
       <w:r>
         <w:t>Próximas tareas a realizar</w:t>
       </w:r>
-      <w:bookmarkEnd w:id="4"/>
+      <w:bookmarkEnd w:id="5"/>
     </w:p>
     <w:p>
       <w:pPr>
@@ -15030,8 +15062,6 @@
           <w:lang w:val="es-AR"/>
         </w:rPr>
       </w:pPr>
-      <w:bookmarkStart w:id="5" w:name="_GoBack"/>
-      <w:bookmarkEnd w:id="5"/>
     </w:p>
     <w:p>
       <w:pPr>
@@ -16869,11 +16899,11 @@
         </c:dLbls>
         <c:gapWidth val="219"/>
         <c:overlap val="-27"/>
-        <c:axId val="274741248"/>
-        <c:axId val="274743968"/>
+        <c:axId val="612429984"/>
+        <c:axId val="612444672"/>
       </c:barChart>
       <c:catAx>
-        <c:axId val="274741248"/>
+        <c:axId val="612429984"/>
         <c:scaling>
           <c:orientation val="minMax"/>
         </c:scaling>
@@ -16912,7 +16942,7 @@
             <a:endParaRPr lang="es-AR"/>
           </a:p>
         </c:txPr>
-        <c:crossAx val="274743968"/>
+        <c:crossAx val="612444672"/>
         <c:crosses val="autoZero"/>
         <c:auto val="1"/>
         <c:lblAlgn val="ctr"/>
@@ -16920,7 +16950,7 @@
         <c:noMultiLvlLbl val="0"/>
       </c:catAx>
       <c:valAx>
-        <c:axId val="274743968"/>
+        <c:axId val="612444672"/>
         <c:scaling>
           <c:orientation val="minMax"/>
           <c:max val="100"/>
@@ -16975,7 +17005,7 @@
             <a:endParaRPr lang="es-AR"/>
           </a:p>
         </c:txPr>
-        <c:crossAx val="274741248"/>
+        <c:crossAx val="612429984"/>
         <c:crosses val="autoZero"/>
         <c:crossBetween val="between"/>
       </c:valAx>
@@ -17657,8 +17687,8 @@
     <w:rsidRoot w:val="00A42980"/>
     <w:rsid w:val="000C7F3F"/>
     <w:rsid w:val="004940CA"/>
-    <w:rsid w:val="00603BF1"/>
     <w:rsid w:val="006F411C"/>
+    <w:rsid w:val="007440B1"/>
     <w:rsid w:val="0098734A"/>
     <w:rsid w:val="00A42980"/>
     <w:rsid w:val="00F2473D"/>
@@ -18389,7 +18419,7 @@
 </file>
 
 <file path=customXml/itemProps2.xml><?xml version="1.0" encoding="utf-8"?>
-<ds:datastoreItem xmlns:ds="http://schemas.openxmlformats.org/officeDocument/2006/customXml" ds:itemID="{1E048D49-29F0-42BD-B4AF-ECA243335A25}">
+<ds:datastoreItem xmlns:ds="http://schemas.openxmlformats.org/officeDocument/2006/customXml" ds:itemID="{8494448F-729A-43F6-B1E2-3B1F9046B95A}">
   <ds:schemaRefs>
     <ds:schemaRef ds:uri="http://schemas.openxmlformats.org/officeDocument/2006/bibliography"/>
   </ds:schemaRefs>

</xml_diff>